<commit_message>
Cambios en negocio - carpeta
</commit_message>
<xml_diff>
--- a/CAMPO Documento/Carpta - Dialect Cafe - Zoel Villar.pdf.docx
+++ b/CAMPO Documento/Carpta - Dialect Cafe - Zoel Villar.pdf.docx
@@ -4153,10 +4153,10 @@
           <w:lang w:val="es-MX"/>
         </w:rPr>
         <w:drawing>
-          <wp:inline distT="0" distB="0" distL="0" distR="0" wp14:anchorId="2E3CB97A" wp14:editId="7EE32A89">
-            <wp:extent cx="5760085" cy="1461135"/>
-            <wp:effectExtent l="0" t="0" r="0" b="5715"/>
-            <wp:docPr id="425242391" name="Imagen 2"/>
+          <wp:inline distT="0" distB="0" distL="0" distR="0" wp14:anchorId="190D0A4C" wp14:editId="6603BFD0">
+            <wp:extent cx="5760085" cy="1456055"/>
+            <wp:effectExtent l="0" t="0" r="0" b="0"/>
+            <wp:docPr id="755071474" name="Imagen 3"/>
             <wp:cNvGraphicFramePr>
               <a:graphicFrameLocks xmlns:a="http://schemas.openxmlformats.org/drawingml/2006/main" noChangeAspect="1"/>
             </wp:cNvGraphicFramePr>
@@ -4185,7 +4185,7 @@
                   <pic:spPr bwMode="auto">
                     <a:xfrm>
                       <a:off x="0" y="0"/>
-                      <a:ext cx="5760085" cy="1461135"/>
+                      <a:ext cx="5760085" cy="1456055"/>
                     </a:xfrm>
                     <a:prstGeom prst="rect">
                       <a:avLst/>
@@ -4211,32 +4211,6 @@
           <w:lang w:val="es-MX"/>
         </w:rPr>
       </w:pPr>
-    </w:p>
-    <w:p>
-      <w:pPr>
-        <w:spacing w:after="177" w:line="259" w:lineRule="auto"/>
-        <w:ind w:right="0"/>
-        <w:jc w:val="left"/>
-        <w:rPr>
-          <w:lang w:val="es-MX"/>
-        </w:rPr>
-      </w:pPr>
-      <w:r>
-        <w:rPr>
-          <w:lang w:val="es-MX"/>
-        </w:rPr>
-        <w:t>Diagrama de Procesos</w:t>
-      </w:r>
-    </w:p>
-    <w:p>
-      <w:pPr>
-        <w:spacing w:after="177" w:line="259" w:lineRule="auto"/>
-        <w:ind w:right="0"/>
-        <w:jc w:val="left"/>
-        <w:rPr>
-          <w:lang w:val="es-MX"/>
-        </w:rPr>
-      </w:pPr>
       <w:r>
         <w:rPr>
           <w:noProof/>
@@ -4244,10 +4218,10 @@
         </w:rPr>
         <w:lastRenderedPageBreak/>
         <w:drawing>
-          <wp:inline distT="0" distB="0" distL="0" distR="0" wp14:anchorId="0A430BDB" wp14:editId="553C2E67">
-            <wp:extent cx="4292183" cy="8278428"/>
-            <wp:effectExtent l="0" t="0" r="0" b="8890"/>
-            <wp:docPr id="915712449" name="Imagen 1" descr="Diagrama&#10;&#10;Descripción generada automáticamente"/>
+          <wp:inline distT="0" distB="0" distL="0" distR="0" wp14:anchorId="30B317BA" wp14:editId="3CC48DA5">
+            <wp:extent cx="5073270" cy="7446873"/>
+            <wp:effectExtent l="0" t="0" r="0" b="1905"/>
+            <wp:docPr id="1591861493" name="Imagen 4" descr="Diagrama&#10;&#10;Descripción generada automáticamente"/>
             <wp:cNvGraphicFramePr>
               <a:graphicFrameLocks xmlns:a="http://schemas.openxmlformats.org/drawingml/2006/main" noChangeAspect="1"/>
             </wp:cNvGraphicFramePr>
@@ -4255,7 +4229,7 @@
               <a:graphicData uri="http://schemas.openxmlformats.org/drawingml/2006/picture">
                 <pic:pic xmlns:pic="http://schemas.openxmlformats.org/drawingml/2006/picture">
                   <pic:nvPicPr>
-                    <pic:cNvPr id="915712449" name="Imagen 1" descr="Diagrama&#10;&#10;Descripción generada automáticamente"/>
+                    <pic:cNvPr id="1591861493" name="Imagen 4" descr="Diagrama&#10;&#10;Descripción generada automáticamente"/>
                     <pic:cNvPicPr>
                       <a:picLocks noChangeAspect="1" noChangeArrowheads="1"/>
                     </pic:cNvPicPr>
@@ -4276,7 +4250,7 @@
                   <pic:spPr bwMode="auto">
                     <a:xfrm>
                       <a:off x="0" y="0"/>
-                      <a:ext cx="4296545" cy="8286842"/>
+                      <a:ext cx="5075006" cy="7449421"/>
                     </a:xfrm>
                     <a:prstGeom prst="rect">
                       <a:avLst/>
@@ -4302,6 +4276,16 @@
           <w:lang w:val="es-MX"/>
         </w:rPr>
       </w:pPr>
+    </w:p>
+    <w:p>
+      <w:pPr>
+        <w:spacing w:after="177" w:line="259" w:lineRule="auto"/>
+        <w:ind w:right="0"/>
+        <w:jc w:val="left"/>
+        <w:rPr>
+          <w:lang w:val="es-MX"/>
+        </w:rPr>
+      </w:pPr>
       <w:r>
         <w:rPr>
           <w:lang w:val="es-MX"/>
@@ -4325,10 +4309,10 @@
           <w:lang w:val="es-MX"/>
         </w:rPr>
         <w:drawing>
-          <wp:inline distT="0" distB="0" distL="0" distR="0" wp14:anchorId="47A184D5" wp14:editId="3B08DC51">
-            <wp:extent cx="5146675" cy="4380230"/>
-            <wp:effectExtent l="0" t="0" r="0" b="1270"/>
-            <wp:docPr id="801114977" name="Imagen 3"/>
+          <wp:inline distT="0" distB="0" distL="0" distR="0" wp14:anchorId="59C4C8B7" wp14:editId="7E822727">
+            <wp:extent cx="1426210" cy="4476750"/>
+            <wp:effectExtent l="0" t="0" r="2540" b="0"/>
+            <wp:docPr id="607047311" name="Imagen 5"/>
             <wp:cNvGraphicFramePr>
               <a:graphicFrameLocks xmlns:a="http://schemas.openxmlformats.org/drawingml/2006/main" noChangeAspect="1"/>
             </wp:cNvGraphicFramePr>
@@ -4336,7 +4320,7 @@
               <a:graphicData uri="http://schemas.openxmlformats.org/drawingml/2006/picture">
                 <pic:pic xmlns:pic="http://schemas.openxmlformats.org/drawingml/2006/picture">
                   <pic:nvPicPr>
-                    <pic:cNvPr id="0" name="Picture 4"/>
+                    <pic:cNvPr id="0" name="Picture 6"/>
                     <pic:cNvPicPr>
                       <a:picLocks noChangeAspect="1" noChangeArrowheads="1"/>
                     </pic:cNvPicPr>
@@ -4357,7 +4341,7 @@
                   <pic:spPr bwMode="auto">
                     <a:xfrm>
                       <a:off x="0" y="0"/>
-                      <a:ext cx="5146675" cy="4380230"/>
+                      <a:ext cx="1426210" cy="4476750"/>
                     </a:xfrm>
                     <a:prstGeom prst="rect">
                       <a:avLst/>
@@ -4568,30 +4552,6 @@
           <w:lang w:val="es-AR"/>
         </w:rPr>
       </w:pPr>
-      <w:r>
-        <w:rPr>
-          <w:b/>
-          <w:bCs/>
-          <w:lang w:val="es-MX"/>
-        </w:rPr>
-        <w:t>Actualizar inventario:</w:t>
-      </w:r>
-      <w:r>
-        <w:rPr>
-          <w:lang w:val="es-MX"/>
-        </w:rPr>
-        <w:t xml:space="preserve"> En este caso de uso, el sistema registra y actualiza el inventario de productos una vez realizada la venta. Se debe restar la cantidad de productos vendidos de las existencias disponibles.</w:t>
-      </w:r>
-    </w:p>
-    <w:p>
-      <w:pPr>
-        <w:spacing w:after="0" w:line="259" w:lineRule="auto"/>
-        <w:ind w:left="-5" w:right="0"/>
-        <w:jc w:val="left"/>
-        <w:rPr>
-          <w:lang w:val="es-AR"/>
-        </w:rPr>
-      </w:pPr>
     </w:p>
     <w:p>
       <w:pPr>
@@ -4660,7 +4620,6 @@
           <w:bCs/>
           <w:lang w:val="es-AR"/>
         </w:rPr>
-        <w:lastRenderedPageBreak/>
         <w:t xml:space="preserve">**Caso de Uso: </w:t>
       </w:r>
       <w:r>
@@ -4719,6 +4678,7 @@
         <w:rPr>
           <w:lang w:val="es-AR"/>
         </w:rPr>
+        <w:lastRenderedPageBreak/>
         <w:t>**</w:t>
       </w:r>
       <w:proofErr w:type="gramStart"/>
@@ -5306,7 +5266,6 @@
         <w:rPr>
           <w:lang w:val="es-AR"/>
         </w:rPr>
-        <w:lastRenderedPageBreak/>
         <w:t>6.2</w:t>
       </w:r>
       <w:r>
@@ -5329,6 +5288,7 @@
         <w:rPr>
           <w:lang w:val="es-AR"/>
         </w:rPr>
+        <w:lastRenderedPageBreak/>
         <w:t xml:space="preserve">    - El recepcionista ingresa los datos necesarios, como el número de cuenta, el alias y el monto a cancelar.</w:t>
       </w:r>
     </w:p>
@@ -5699,6 +5659,7 @@
         <w:rPr>
           <w:lang w:val="es-MX"/>
         </w:rPr>
+        <w:lastRenderedPageBreak/>
         <w:t xml:space="preserve">**Flujo Secundario de </w:t>
       </w:r>
       <w:proofErr w:type="gramStart"/>
@@ -6079,7 +6040,6 @@
         <w:rPr>
           <w:lang w:val="es-MX"/>
         </w:rPr>
-        <w:lastRenderedPageBreak/>
         <w:t>4</w:t>
       </w:r>
       <w:r>
@@ -6103,6 +6063,7 @@
         <w:rPr>
           <w:lang w:val="es-MX"/>
         </w:rPr>
+        <w:lastRenderedPageBreak/>
         <w:t>5</w:t>
       </w:r>
       <w:r>
@@ -6560,6 +6521,7 @@
           <w:sz w:val="26"/>
           <w:lang w:val="es-MX"/>
         </w:rPr>
+        <w:lastRenderedPageBreak/>
         <w:t xml:space="preserve">T00. Documentos de aspectos técnicos que provee el sistema de información.  </w:t>
       </w:r>
     </w:p>
@@ -10612,9 +10574,8 @@
                 <w:bCs/>
                 <w:lang w:val="es-AR" w:eastAsia="es-AR"/>
               </w:rPr>
-              <w:t xml:space="preserve">Escenario </w:t>
-            </w:r>
-            <w:proofErr w:type="spellStart"/>
+              <w:t>Escenario principal</w:t>
+            </w:r>
             <w:r>
               <w:rPr>
                 <w:rFonts w:eastAsia="Times New Roman"/>
@@ -10622,18 +10583,8 @@
                 <w:bCs/>
                 <w:lang w:val="es-AR" w:eastAsia="es-AR"/>
               </w:rPr>
-              <w:t>principal</w:t>
-            </w:r>
-            <w:r>
-              <w:rPr>
-                <w:rFonts w:eastAsia="Times New Roman"/>
-                <w:b/>
-                <w:bCs/>
-                <w:lang w:val="es-AR" w:eastAsia="es-AR"/>
-              </w:rPr>
               <w:t>:</w:t>
             </w:r>
-            <w:proofErr w:type="spellEnd"/>
           </w:p>
           <w:p>
             <w:pPr>
@@ -16750,14 +16701,7 @@
                 <w:rFonts w:eastAsia="Times New Roman"/>
                 <w:lang w:val="es-AR" w:eastAsia="es-AR"/>
               </w:rPr>
-              <w:t xml:space="preserve">- </w:t>
-            </w:r>
-            <w:r>
-              <w:rPr>
-                <w:rFonts w:eastAsia="Times New Roman"/>
-                <w:lang w:val="es-AR" w:eastAsia="es-AR"/>
-              </w:rPr>
-              <w:t xml:space="preserve">El sistema compara la contraseña actual ingresada con la base de datos y </w:t>
+              <w:t xml:space="preserve">- El sistema compara la contraseña actual ingresada con la base de datos y </w:t>
             </w:r>
             <w:r>
               <w:rPr>
@@ -16811,14 +16755,7 @@
                 <w:rFonts w:eastAsia="Times New Roman"/>
                 <w:lang w:val="es-AR" w:eastAsia="es-AR"/>
               </w:rPr>
-              <w:t xml:space="preserve">7.1.1- </w:t>
-            </w:r>
-            <w:r>
-              <w:rPr>
-                <w:rFonts w:eastAsia="Times New Roman"/>
-                <w:lang w:val="es-AR" w:eastAsia="es-AR"/>
-              </w:rPr>
-              <w:t>El sistema compara nueva contraseña y repetir contraseña y</w:t>
+              <w:t>7.1.1- El sistema compara nueva contraseña y repetir contraseña y</w:t>
             </w:r>
             <w:r>
               <w:rPr>

</xml_diff>